<commit_message>
[24.08.07 17:40] Model auto-generation
</commit_message>
<xml_diff>
--- a/nomenclature_parser/out/latest/word/SI-SAMU-TYPE_VECTEUR-v24.08.07.docx
+++ b/nomenclature_parser/out/latest/word/SI-SAMU-TYPE_VECTEUR-v24.08.07.docx
@@ -80,7 +80,7 @@
     </w:p>
     <w:p>
       <w:r>
-        <w:t>Description : Utilisée exclusivement en inter-santé pour décrire le type de vecteur/véhicule ou de ressource mobilisée, avec plus de précision. N.B. Dans OPG pour les messages EMSI</w:t>
+        <w:t>Description : Décrit le type de vecteur/véhicule ou de ressource mobilisée, avec plus de précision que simplement le type de ressources. Utilisée exclusivement en inter-santé (cf. EMSI-OPG pour 15-NexSIS)</w:t>
       </w:r>
     </w:p>
     <w:tbl>
@@ -3643,7 +3643,7 @@
           </w:tcPr>
           <w:p>
             <w:r>
-              <w:t>Ambulance sans précision</w:t>
+              <w:t>Ambulance de catégorie non définie</w:t>
             </w:r>
           </w:p>
         </w:tc>

</xml_diff>